<commit_message>
upd: pt 14 case method
</commit_message>
<xml_diff>
--- a/Pertemuan 13/Jobsheet 12 - Abdul Rahman Hanif D.docx
+++ b/Pertemuan 13/Jobsheet 12 - Abdul Rahman Hanif D.docx
@@ -523,7 +523,7 @@
                                     <pic:cNvPicPr/>
                                   </pic:nvPicPr>
                                   <pic:blipFill>
-                                    <a:blip r:embed="rId7"/>
+                                    <a:blip r:embed="rId8"/>
                                     <a:stretch>
                                       <a:fillRect/>
                                     </a:stretch>
@@ -746,7 +746,7 @@
                     <pic:cNvPicPr/>
                   </pic:nvPicPr>
                   <pic:blipFill>
-                    <a:blip r:embed="rId8"/>
+                    <a:blip r:embed="rId9"/>
                     <a:stretch>
                       <a:fillRect/>
                     </a:stretch>
@@ -870,25 +870,7 @@
           <w:szCs w:val="28"/>
         </w:rPr>
         <w:lastRenderedPageBreak/>
-        <w:t xml:space="preserve">Pada method </w:t>
-      </w:r>
-      <w:proofErr w:type="gramStart"/>
-      <w:r>
-        <w:rPr>
-          <w:rFonts w:ascii="Times New Roman" w:hAnsi="Times New Roman" w:cs="Times New Roman"/>
-          <w:sz w:val="28"/>
-          <w:szCs w:val="28"/>
-        </w:rPr>
-        <w:t>addFirst(</w:t>
-      </w:r>
-      <w:proofErr w:type="gramEnd"/>
-      <w:r>
-        <w:rPr>
-          <w:rFonts w:ascii="Times New Roman" w:hAnsi="Times New Roman" w:cs="Times New Roman"/>
-          <w:sz w:val="28"/>
-          <w:szCs w:val="28"/>
-        </w:rPr>
-        <w:t>), kenapa dalam pembuatan object dari konstruktor</w:t>
+        <w:t>Pada method addFirst(), kenapa dalam pembuatan object dari konstruktor</w:t>
       </w:r>
       <w:r>
         <w:rPr>
@@ -923,27 +905,7 @@
           <w:szCs w:val="24"/>
           <w:highlight w:val="lightGray"/>
         </w:rPr>
-        <w:t xml:space="preserve">Node newNode = new </w:t>
-      </w:r>
-      <w:proofErr w:type="gramStart"/>
-      <w:r>
-        <w:rPr>
-          <w:rFonts w:ascii="Courier New" w:hAnsi="Courier New" w:cs="Courier New"/>
-          <w:sz w:val="24"/>
-          <w:szCs w:val="24"/>
-          <w:highlight w:val="lightGray"/>
-        </w:rPr>
-        <w:t>Node(</w:t>
-      </w:r>
-      <w:proofErr w:type="gramEnd"/>
-      <w:r>
-        <w:rPr>
-          <w:rFonts w:ascii="Courier New" w:hAnsi="Courier New" w:cs="Courier New"/>
-          <w:sz w:val="24"/>
-          <w:szCs w:val="24"/>
-          <w:highlight w:val="lightGray"/>
-        </w:rPr>
-        <w:t>null, item, head);</w:t>
+        <w:t>Node newNode = new Node(null, item, head);</w:t>
       </w:r>
     </w:p>
     <w:p>
@@ -988,54 +950,8 @@
           <w:sz w:val="28"/>
           <w:szCs w:val="28"/>
         </w:rPr>
-        <w:t xml:space="preserve">Perhatikan pada method </w:t>
-      </w:r>
-      <w:proofErr w:type="gramStart"/>
-      <w:r>
-        <w:rPr>
-          <w:rFonts w:ascii="Times New Roman" w:hAnsi="Times New Roman" w:cs="Times New Roman"/>
-          <w:sz w:val="28"/>
-          <w:szCs w:val="28"/>
-        </w:rPr>
-        <w:t>addFirst(</w:t>
-      </w:r>
-      <w:proofErr w:type="gramEnd"/>
-      <w:r>
-        <w:rPr>
-          <w:rFonts w:ascii="Times New Roman" w:hAnsi="Times New Roman" w:cs="Times New Roman"/>
-          <w:sz w:val="28"/>
-          <w:szCs w:val="28"/>
-        </w:rPr>
-        <w:t xml:space="preserve">). Apakah arti statement </w:t>
-      </w:r>
-      <w:proofErr w:type="gramStart"/>
-      <w:r>
-        <w:rPr>
-          <w:rFonts w:ascii="Times New Roman" w:hAnsi="Times New Roman" w:cs="Times New Roman"/>
-          <w:sz w:val="28"/>
-          <w:szCs w:val="28"/>
-        </w:rPr>
-        <w:t>head.prev</w:t>
-      </w:r>
-      <w:proofErr w:type="gramEnd"/>
-      <w:r>
-        <w:rPr>
-          <w:rFonts w:ascii="Times New Roman" w:hAnsi="Times New Roman" w:cs="Times New Roman"/>
-          <w:sz w:val="28"/>
-          <w:szCs w:val="28"/>
-        </w:rPr>
-        <w:t xml:space="preserve"> = </w:t>
-      </w:r>
-      <w:proofErr w:type="gramStart"/>
-      <w:r>
-        <w:rPr>
-          <w:rFonts w:ascii="Times New Roman" w:hAnsi="Times New Roman" w:cs="Times New Roman"/>
-          <w:sz w:val="28"/>
-          <w:szCs w:val="28"/>
-        </w:rPr>
-        <w:t>newNode ?</w:t>
-      </w:r>
-      <w:proofErr w:type="gramEnd"/>
+        <w:t>Perhatikan pada method addFirst(). Apakah arti statement head.prev = newNode ?</w:t>
+      </w:r>
     </w:p>
     <w:p>
       <w:pPr>
@@ -1079,25 +995,7 @@
           <w:sz w:val="28"/>
           <w:szCs w:val="28"/>
         </w:rPr>
-        <w:t xml:space="preserve">Perhatikan isi method </w:t>
-      </w:r>
-      <w:proofErr w:type="gramStart"/>
-      <w:r>
-        <w:rPr>
-          <w:rFonts w:ascii="Times New Roman" w:hAnsi="Times New Roman" w:cs="Times New Roman"/>
-          <w:sz w:val="28"/>
-          <w:szCs w:val="28"/>
-        </w:rPr>
-        <w:t>addLast(</w:t>
-      </w:r>
-      <w:proofErr w:type="gramEnd"/>
-      <w:r>
-        <w:rPr>
-          <w:rFonts w:ascii="Times New Roman" w:hAnsi="Times New Roman" w:cs="Times New Roman"/>
-          <w:sz w:val="28"/>
-          <w:szCs w:val="28"/>
-        </w:rPr>
-        <w:t>), apa arti dari pembuatan object Node dengan mengisikan parameter prev dengan current, dan next dengan null?</w:t>
+        <w:t>Perhatikan isi method addLast(), apa arti dari pembuatan object Node dengan mengisikan parameter prev dengan current, dan next dengan null?</w:t>
       </w:r>
     </w:p>
     <w:p>
@@ -1116,27 +1014,7 @@
           <w:szCs w:val="24"/>
           <w:highlight w:val="lightGray"/>
         </w:rPr>
-        <w:t xml:space="preserve">Node newNode = new </w:t>
-      </w:r>
-      <w:proofErr w:type="gramStart"/>
-      <w:r>
-        <w:rPr>
-          <w:rFonts w:ascii="Courier New" w:hAnsi="Courier New" w:cs="Courier New"/>
-          <w:sz w:val="24"/>
-          <w:szCs w:val="24"/>
-          <w:highlight w:val="lightGray"/>
-        </w:rPr>
-        <w:t>Node(</w:t>
-      </w:r>
-      <w:proofErr w:type="gramEnd"/>
-      <w:r>
-        <w:rPr>
-          <w:rFonts w:ascii="Courier New" w:hAnsi="Courier New" w:cs="Courier New"/>
-          <w:sz w:val="24"/>
-          <w:szCs w:val="24"/>
-          <w:highlight w:val="lightGray"/>
-        </w:rPr>
-        <w:t>current, item, null);</w:t>
+        <w:t>Node newNode = new Node(current, item, null);</w:t>
       </w:r>
     </w:p>
     <w:p>
@@ -1311,7 +1189,7 @@
                                           <pic:cNvPicPr/>
                                         </pic:nvPicPr>
                                         <pic:blipFill>
-                                          <a:blip r:embed="rId9"/>
+                                          <a:blip r:embed="rId10"/>
                                           <a:stretch>
                                             <a:fillRect/>
                                           </a:stretch>
@@ -1372,7 +1250,7 @@
                                     <pic:cNvPicPr/>
                                   </pic:nvPicPr>
                                   <pic:blipFill>
-                                    <a:blip r:embed="rId9"/>
+                                    <a:blip r:embed="rId11"/>
                                     <a:stretch>
                                       <a:fillRect/>
                                     </a:stretch>
@@ -1456,25 +1334,7 @@
           <w:sz w:val="28"/>
           <w:szCs w:val="28"/>
         </w:rPr>
-        <w:t xml:space="preserve">Apakah maksud statement berikut pada method </w:t>
-      </w:r>
-      <w:proofErr w:type="gramStart"/>
-      <w:r>
-        <w:rPr>
-          <w:rFonts w:ascii="Times New Roman" w:hAnsi="Times New Roman" w:cs="Times New Roman"/>
-          <w:sz w:val="28"/>
-          <w:szCs w:val="28"/>
-        </w:rPr>
-        <w:t>removeFirst(</w:t>
-      </w:r>
-      <w:proofErr w:type="gramEnd"/>
-      <w:r>
-        <w:rPr>
-          <w:rFonts w:ascii="Times New Roman" w:hAnsi="Times New Roman" w:cs="Times New Roman"/>
-          <w:sz w:val="28"/>
-          <w:szCs w:val="28"/>
-        </w:rPr>
-        <w:t>)?</w:t>
+        <w:t>Apakah maksud statement berikut pada method removeFirst()?</w:t>
       </w:r>
     </w:p>
     <w:p>
@@ -1494,9 +1354,18 @@
           <w:szCs w:val="24"/>
           <w:highlight w:val="lightGray"/>
         </w:rPr>
-        <w:t xml:space="preserve">head = </w:t>
-      </w:r>
-      <w:proofErr w:type="gramStart"/>
+        <w:t xml:space="preserve">head = head.next; </w:t>
+      </w:r>
+    </w:p>
+    <w:p>
+      <w:pPr>
+        <w:pStyle w:val="ListParagraph"/>
+        <w:rPr>
+          <w:rFonts w:ascii="Courier New" w:hAnsi="Courier New" w:cs="Courier New"/>
+          <w:sz w:val="24"/>
+          <w:szCs w:val="24"/>
+        </w:rPr>
+      </w:pPr>
       <w:r>
         <w:rPr>
           <w:rFonts w:ascii="Courier New" w:hAnsi="Courier New" w:cs="Courier New"/>
@@ -1504,47 +1373,7 @@
           <w:szCs w:val="24"/>
           <w:highlight w:val="lightGray"/>
         </w:rPr>
-        <w:t>head.next</w:t>
-      </w:r>
-      <w:proofErr w:type="gramEnd"/>
-      <w:r>
-        <w:rPr>
-          <w:rFonts w:ascii="Courier New" w:hAnsi="Courier New" w:cs="Courier New"/>
-          <w:sz w:val="24"/>
-          <w:szCs w:val="24"/>
-          <w:highlight w:val="lightGray"/>
-        </w:rPr>
-        <w:t xml:space="preserve">; </w:t>
-      </w:r>
-    </w:p>
-    <w:p>
-      <w:pPr>
-        <w:pStyle w:val="ListParagraph"/>
-        <w:rPr>
-          <w:rFonts w:ascii="Courier New" w:hAnsi="Courier New" w:cs="Courier New"/>
-          <w:sz w:val="24"/>
-          <w:szCs w:val="24"/>
-        </w:rPr>
-      </w:pPr>
-      <w:proofErr w:type="gramStart"/>
-      <w:r>
-        <w:rPr>
-          <w:rFonts w:ascii="Courier New" w:hAnsi="Courier New" w:cs="Courier New"/>
-          <w:sz w:val="24"/>
-          <w:szCs w:val="24"/>
-          <w:highlight w:val="lightGray"/>
-        </w:rPr>
-        <w:t>head.prev</w:t>
-      </w:r>
-      <w:proofErr w:type="gramEnd"/>
-      <w:r>
-        <w:rPr>
-          <w:rFonts w:ascii="Courier New" w:hAnsi="Courier New" w:cs="Courier New"/>
-          <w:sz w:val="24"/>
-          <w:szCs w:val="24"/>
-          <w:highlight w:val="lightGray"/>
-        </w:rPr>
-        <w:t xml:space="preserve"> = null;</w:t>
+        <w:t>head.prev = null;</w:t>
       </w:r>
     </w:p>
     <w:p>
@@ -1589,25 +1418,7 @@
           <w:sz w:val="28"/>
           <w:szCs w:val="28"/>
         </w:rPr>
-        <w:t xml:space="preserve">Bagaimana cara mendeteksi posisi data ada pada bagian akhir pada method </w:t>
-      </w:r>
-      <w:proofErr w:type="gramStart"/>
-      <w:r>
-        <w:rPr>
-          <w:rFonts w:ascii="Times New Roman" w:hAnsi="Times New Roman" w:cs="Times New Roman"/>
-          <w:sz w:val="28"/>
-          <w:szCs w:val="28"/>
-        </w:rPr>
-        <w:t>removeLast(</w:t>
-      </w:r>
-      <w:proofErr w:type="gramEnd"/>
-      <w:r>
-        <w:rPr>
-          <w:rFonts w:ascii="Times New Roman" w:hAnsi="Times New Roman" w:cs="Times New Roman"/>
-          <w:sz w:val="28"/>
-          <w:szCs w:val="28"/>
-        </w:rPr>
-        <w:t>)?</w:t>
+        <w:t>Bagaimana cara mendeteksi posisi data ada pada bagian akhir pada method removeLast()?</w:t>
       </w:r>
     </w:p>
     <w:p>
@@ -1630,25 +1441,7 @@
           <w:sz w:val="28"/>
           <w:szCs w:val="28"/>
         </w:rPr>
-        <w:t xml:space="preserve">Dideteksi dengan mengiterasi sampai </w:t>
-      </w:r>
-      <w:proofErr w:type="gramStart"/>
-      <w:r>
-        <w:rPr>
-          <w:rFonts w:ascii="Times New Roman" w:hAnsi="Times New Roman" w:cs="Times New Roman"/>
-          <w:sz w:val="28"/>
-          <w:szCs w:val="28"/>
-        </w:rPr>
-        <w:t>current.next</w:t>
-      </w:r>
-      <w:proofErr w:type="gramEnd"/>
-      <w:r>
-        <w:rPr>
-          <w:rFonts w:ascii="Times New Roman" w:hAnsi="Times New Roman" w:cs="Times New Roman"/>
-          <w:sz w:val="28"/>
-          <w:szCs w:val="28"/>
-        </w:rPr>
-        <w:t xml:space="preserve">.next == null. </w:t>
+        <w:t xml:space="preserve">Dideteksi dengan mengiterasi sampai current.next.next == null. </w:t>
       </w:r>
       <w:r>
         <w:rPr>
@@ -1664,25 +1457,7 @@
           <w:sz w:val="28"/>
           <w:szCs w:val="28"/>
         </w:rPr>
-        <w:t xml:space="preserve"> berarti </w:t>
-      </w:r>
-      <w:proofErr w:type="gramStart"/>
-      <w:r>
-        <w:rPr>
-          <w:rFonts w:ascii="Times New Roman" w:hAnsi="Times New Roman" w:cs="Times New Roman"/>
-          <w:sz w:val="28"/>
-          <w:szCs w:val="28"/>
-        </w:rPr>
-        <w:t>current.next</w:t>
-      </w:r>
-      <w:proofErr w:type="gramEnd"/>
-      <w:r>
-        <w:rPr>
-          <w:rFonts w:ascii="Times New Roman" w:hAnsi="Times New Roman" w:cs="Times New Roman"/>
-          <w:sz w:val="28"/>
-          <w:szCs w:val="28"/>
-        </w:rPr>
-        <w:t xml:space="preserve"> adalah node terakhir.</w:t>
+        <w:t xml:space="preserve"> berarti current.next adalah node terakhir.</w:t>
       </w:r>
     </w:p>
     <w:p>
@@ -1739,7 +1514,7 @@
                     <pic:cNvPicPr/>
                   </pic:nvPicPr>
                   <pic:blipFill>
-                    <a:blip r:embed="rId10"/>
+                    <a:blip r:embed="rId12"/>
                     <a:stretch>
                       <a:fillRect/>
                     </a:stretch>
@@ -1780,43 +1555,7 @@
           <w:sz w:val="28"/>
           <w:szCs w:val="28"/>
         </w:rPr>
-        <w:t xml:space="preserve">Kode ini hanya cocok untuk menghapus node kedua. Jika </w:t>
-      </w:r>
-      <w:proofErr w:type="gramStart"/>
-      <w:r>
-        <w:rPr>
-          <w:rFonts w:ascii="Times New Roman" w:hAnsi="Times New Roman" w:cs="Times New Roman"/>
-          <w:sz w:val="28"/>
-          <w:szCs w:val="28"/>
-        </w:rPr>
-        <w:t>head.next</w:t>
-      </w:r>
-      <w:proofErr w:type="gramEnd"/>
-      <w:r>
-        <w:rPr>
-          <w:rFonts w:ascii="Times New Roman" w:hAnsi="Times New Roman" w:cs="Times New Roman"/>
-          <w:sz w:val="28"/>
-          <w:szCs w:val="28"/>
-        </w:rPr>
-        <w:t xml:space="preserve"> adalah null (list hanya punya satu node) atau </w:t>
-      </w:r>
-      <w:proofErr w:type="gramStart"/>
-      <w:r>
-        <w:rPr>
-          <w:rFonts w:ascii="Times New Roman" w:hAnsi="Times New Roman" w:cs="Times New Roman"/>
-          <w:sz w:val="28"/>
-          <w:szCs w:val="28"/>
-        </w:rPr>
-        <w:t>tmp.next</w:t>
-      </w:r>
-      <w:proofErr w:type="gramEnd"/>
-      <w:r>
-        <w:rPr>
-          <w:rFonts w:ascii="Times New Roman" w:hAnsi="Times New Roman" w:cs="Times New Roman"/>
-          <w:sz w:val="28"/>
-          <w:szCs w:val="28"/>
-        </w:rPr>
-        <w:t xml:space="preserve"> adalah null (list hanya punya dua node), kode ini akan menyebabkan NullPointerException.</w:t>
+        <w:t>Kode ini hanya cocok untuk menghapus node kedua. Jika head.next adalah null (list hanya punya satu node) atau tmp.next adalah null (list hanya punya dua node), kode ini akan menyebabkan NullPointerException.</w:t>
       </w:r>
     </w:p>
     <w:p>
@@ -1873,7 +1612,7 @@
                     <pic:cNvPicPr/>
                   </pic:nvPicPr>
                   <pic:blipFill>
-                    <a:blip r:embed="rId11"/>
+                    <a:blip r:embed="rId13"/>
                     <a:stretch>
                       <a:fillRect/>
                     </a:stretch>
@@ -2035,7 +1774,7 @@
                                           <pic:cNvPicPr/>
                                         </pic:nvPicPr>
                                         <pic:blipFill>
-                                          <a:blip r:embed="rId12"/>
+                                          <a:blip r:embed="rId14"/>
                                           <a:stretch>
                                             <a:fillRect/>
                                           </a:stretch>
@@ -2093,7 +1832,7 @@
                                     <pic:cNvPicPr/>
                                   </pic:nvPicPr>
                                   <pic:blipFill>
-                                    <a:blip r:embed="rId12"/>
+                                    <a:blip r:embed="rId15"/>
                                     <a:stretch>
                                       <a:fillRect/>
                                     </a:stretch>
@@ -2159,25 +1898,7 @@
           <w:sz w:val="28"/>
           <w:szCs w:val="28"/>
         </w:rPr>
-        <w:t xml:space="preserve">Jelaskan method </w:t>
-      </w:r>
-      <w:proofErr w:type="gramStart"/>
-      <w:r>
-        <w:rPr>
-          <w:rFonts w:ascii="Times New Roman" w:hAnsi="Times New Roman" w:cs="Times New Roman"/>
-          <w:sz w:val="28"/>
-          <w:szCs w:val="28"/>
-        </w:rPr>
-        <w:t>size(</w:t>
-      </w:r>
-      <w:proofErr w:type="gramEnd"/>
-      <w:r>
-        <w:rPr>
-          <w:rFonts w:ascii="Times New Roman" w:hAnsi="Times New Roman" w:cs="Times New Roman"/>
-          <w:sz w:val="28"/>
-          <w:szCs w:val="28"/>
-        </w:rPr>
-        <w:t>) pada class DoubleLinkedLists!</w:t>
+        <w:t>Jelaskan method size() pada class DoubleLinkedLists!</w:t>
       </w:r>
     </w:p>
     <w:p>
@@ -2200,25 +1921,7 @@
           <w:sz w:val="28"/>
           <w:szCs w:val="28"/>
         </w:rPr>
-        <w:t xml:space="preserve">Method </w:t>
-      </w:r>
-      <w:proofErr w:type="gramStart"/>
-      <w:r>
-        <w:rPr>
-          <w:rFonts w:ascii="Times New Roman" w:hAnsi="Times New Roman" w:cs="Times New Roman"/>
-          <w:sz w:val="28"/>
-          <w:szCs w:val="28"/>
-        </w:rPr>
-        <w:t>size(</w:t>
-      </w:r>
-      <w:proofErr w:type="gramEnd"/>
-      <w:r>
-        <w:rPr>
-          <w:rFonts w:ascii="Times New Roman" w:hAnsi="Times New Roman" w:cs="Times New Roman"/>
-          <w:sz w:val="28"/>
-          <w:szCs w:val="28"/>
-        </w:rPr>
-        <w:t>) mengembalikan jumlah elemen yang saat ini ada dalam DoubleLinkedLists.</w:t>
+        <w:t>Method size() mengembalikan jumlah elemen yang saat ini ada dalam DoubleLinkedLists.</w:t>
       </w:r>
     </w:p>
     <w:p>
@@ -2381,7 +2084,7 @@
                     <pic:cNvPicPr/>
                   </pic:nvPicPr>
                   <pic:blipFill>
-                    <a:blip r:embed="rId13"/>
+                    <a:blip r:embed="rId16"/>
                     <a:stretch>
                       <a:fillRect/>
                     </a:stretch>
@@ -2653,10 +2356,10 @@
                                   <v:path o:extrusionok="f" gradientshapeok="t" o:connecttype="rect"/>
                                   <o:lock v:ext="edit" aspectratio="t"/>
                                 </v:shapetype>
-                                <v:shape id="_x0000_i1041" type="#_x0000_t75" style="width:346.15pt;height:139pt">
-                                  <v:imagedata r:id="rId14" o:title=""/>
+                                <v:shape id="_x0000_i1026" type="#_x0000_t75" style="width:346.5pt;height:138.75pt">
+                                  <v:imagedata r:id="rId17" o:title=""/>
                                 </v:shape>
-                                <o:OLEObject Type="Embed" ProgID="Word.OpenDocumentText.12" ShapeID="_x0000_i1041" DrawAspect="Content" ObjectID="_1809242094" r:id="rId15"/>
+                                <o:OLEObject Type="Embed" ProgID="Word.OpenDocumentText.12" ShapeID="_x0000_i1026" DrawAspect="Content" ObjectID="_1809242645" r:id="rId18"/>
                               </w:object>
                             </w:r>
                           </w:p>
@@ -2685,9 +2388,9 @@
                       <w:r>
                         <w:object w:dxaOrig="9026" w:dyaOrig="3625" w14:anchorId="03C909C1">
                           <v:shape id="_x0000_i1041" type="#_x0000_t75" style="width:346.15pt;height:139pt">
-                            <v:imagedata r:id="rId14" o:title=""/>
+                            <v:imagedata r:id="rId19" o:title=""/>
                           </v:shape>
-                          <o:OLEObject Type="Embed" ProgID="Word.OpenDocumentText.12" ShapeID="_x0000_i1041" DrawAspect="Content" ObjectID="_1809242094" r:id="rId16"/>
+                          <o:OLEObject Type="Embed" ProgID="Word.OpenDocumentText.12" ShapeID="_x0000_i1041" DrawAspect="Content" ObjectID="_1809242094" r:id="rId20"/>
                         </w:object>
                       </w:r>
                     </w:p>
@@ -2779,15 +2482,15 @@
                       </wps:spPr>
                       <wps:txbx>
                         <w:txbxContent>
-                          <w:bookmarkStart w:id="2" w:name="_MON_1809240026"/>
-                          <w:bookmarkEnd w:id="2"/>
+                          <w:bookmarkStart w:id="1" w:name="_MON_1809240026"/>
+                          <w:bookmarkEnd w:id="1"/>
                           <w:p>
                             <w:r>
                               <w:object w:dxaOrig="9026" w:dyaOrig="13920" w14:anchorId="3DE8F780">
-                                <v:shape id="_x0000_i1067" type="#_x0000_t75" style="width:458.05pt;height:707.15pt">
-                                  <v:imagedata r:id="rId17" o:title=""/>
+                                <v:shape id="_x0000_i1028" type="#_x0000_t75" style="width:458.25pt;height:707.25pt">
+                                  <v:imagedata r:id="rId21" o:title=""/>
                                 </v:shape>
-                                <o:OLEObject Type="Embed" ProgID="Word.OpenDocumentText.12" ShapeID="_x0000_i1067" DrawAspect="Content" ObjectID="_1809242095" r:id="rId18"/>
+                                <o:OLEObject Type="Embed" ProgID="Word.OpenDocumentText.12" ShapeID="_x0000_i1028" DrawAspect="Content" ObjectID="_1809242646" r:id="rId22"/>
                               </w:object>
                             </w:r>
                           </w:p>
@@ -2813,9 +2516,9 @@
                       <w:r>
                         <w:object w:dxaOrig="9026" w:dyaOrig="13920" w14:anchorId="3DE8F780">
                           <v:shape id="_x0000_i1067" type="#_x0000_t75" style="width:458.05pt;height:707.15pt">
-                            <v:imagedata r:id="rId17" o:title=""/>
+                            <v:imagedata r:id="rId23" o:title=""/>
                           </v:shape>
-                          <o:OLEObject Type="Embed" ProgID="Word.OpenDocumentText.12" ShapeID="_x0000_i1067" DrawAspect="Content" ObjectID="_1809242095" r:id="rId19"/>
+                          <o:OLEObject Type="Embed" ProgID="Word.OpenDocumentText.12" ShapeID="_x0000_i1067" DrawAspect="Content" ObjectID="_1809242095" r:id="rId24"/>
                         </w:object>
                       </w:r>
                     </w:p>
@@ -2873,15 +2576,15 @@
                       </wps:spPr>
                       <wps:txbx>
                         <w:txbxContent>
-                          <w:bookmarkStart w:id="4" w:name="_MON_1809240109"/>
-                          <w:bookmarkEnd w:id="4"/>
+                          <w:bookmarkStart w:id="2" w:name="_MON_1809240109"/>
+                          <w:bookmarkEnd w:id="2"/>
                           <w:p>
                             <w:r>
                               <w:object w:dxaOrig="9026" w:dyaOrig="3698" w14:anchorId="58A29196">
-                                <v:shape id="_x0000_i1053" type="#_x0000_t75" style="width:451.3pt;height:184.9pt">
-                                  <v:imagedata r:id="rId20" o:title=""/>
+                                <v:shape id="_x0000_i1030" type="#_x0000_t75" style="width:451.5pt;height:185.25pt">
+                                  <v:imagedata r:id="rId25" o:title=""/>
                                 </v:shape>
-                                <o:OLEObject Type="Embed" ProgID="Word.OpenDocumentText.12" ShapeID="_x0000_i1053" DrawAspect="Content" ObjectID="_1809242096" r:id="rId21"/>
+                                <o:OLEObject Type="Embed" ProgID="Word.OpenDocumentText.12" ShapeID="_x0000_i1030" DrawAspect="Content" ObjectID="_1809242647" r:id="rId26"/>
                               </w:object>
                             </w:r>
                           </w:p>
@@ -2907,9 +2610,9 @@
                       <w:r>
                         <w:object w:dxaOrig="9026" w:dyaOrig="3698" w14:anchorId="58A29196">
                           <v:shape id="_x0000_i1053" type="#_x0000_t75" style="width:451.3pt;height:184.9pt">
-                            <v:imagedata r:id="rId20" o:title=""/>
+                            <v:imagedata r:id="rId27" o:title=""/>
                           </v:shape>
-                          <o:OLEObject Type="Embed" ProgID="Word.OpenDocumentText.12" ShapeID="_x0000_i1053" DrawAspect="Content" ObjectID="_1809242096" r:id="rId22"/>
+                          <o:OLEObject Type="Embed" ProgID="Word.OpenDocumentText.12" ShapeID="_x0000_i1053" DrawAspect="Content" ObjectID="_1809242096" r:id="rId28"/>
                         </w:object>
                       </w:r>
                     </w:p>
@@ -3001,15 +2704,15 @@
                       </wps:spPr>
                       <wps:txbx>
                         <w:txbxContent>
-                          <w:bookmarkStart w:id="6" w:name="_MON_1809240138"/>
-                          <w:bookmarkEnd w:id="6"/>
+                          <w:bookmarkStart w:id="3" w:name="_MON_1809240138"/>
+                          <w:bookmarkEnd w:id="3"/>
                           <w:p>
                             <w:r>
                               <w:object w:dxaOrig="9026" w:dyaOrig="13050" w14:anchorId="3763CBD7">
-                                <v:shape id="_x0000_i1058" type="#_x0000_t75" style="width:451.3pt;height:652.5pt">
-                                  <v:imagedata r:id="rId23" o:title=""/>
+                                <v:shape id="_x0000_i1032" type="#_x0000_t75" style="width:451.5pt;height:652.5pt">
+                                  <v:imagedata r:id="rId29" o:title=""/>
                                 </v:shape>
-                                <o:OLEObject Type="Embed" ProgID="Word.OpenDocumentText.12" ShapeID="_x0000_i1058" DrawAspect="Content" ObjectID="_1809242097" r:id="rId24"/>
+                                <o:OLEObject Type="Embed" ProgID="Word.OpenDocumentText.12" ShapeID="_x0000_i1032" DrawAspect="Content" ObjectID="_1809242648" r:id="rId30"/>
                               </w:object>
                             </w:r>
                           </w:p>
@@ -3035,9 +2738,9 @@
                       <w:r>
                         <w:object w:dxaOrig="9026" w:dyaOrig="13050" w14:anchorId="3763CBD7">
                           <v:shape id="_x0000_i1058" type="#_x0000_t75" style="width:451.3pt;height:652.5pt">
-                            <v:imagedata r:id="rId23" o:title=""/>
+                            <v:imagedata r:id="rId31" o:title=""/>
                           </v:shape>
-                          <o:OLEObject Type="Embed" ProgID="Word.OpenDocumentText.12" ShapeID="_x0000_i1058" DrawAspect="Content" ObjectID="_1809242097" r:id="rId25"/>
+                          <o:OLEObject Type="Embed" ProgID="Word.OpenDocumentText.12" ShapeID="_x0000_i1058" DrawAspect="Content" ObjectID="_1809242097" r:id="rId32"/>
                         </w:object>
                       </w:r>
                     </w:p>
@@ -3159,7 +2862,7 @@
                                           <pic:cNvPicPr/>
                                         </pic:nvPicPr>
                                         <pic:blipFill>
-                                          <a:blip r:embed="rId26"/>
+                                          <a:blip r:embed="rId33"/>
                                           <a:stretch>
                                             <a:fillRect/>
                                           </a:stretch>
@@ -3205,7 +2908,7 @@
                                           <pic:cNvPicPr/>
                                         </pic:nvPicPr>
                                         <pic:blipFill>
-                                          <a:blip r:embed="rId27"/>
+                                          <a:blip r:embed="rId34"/>
                                           <a:stretch>
                                             <a:fillRect/>
                                           </a:stretch>
@@ -3251,7 +2954,7 @@
                                           <pic:cNvPicPr/>
                                         </pic:nvPicPr>
                                         <pic:blipFill>
-                                          <a:blip r:embed="rId28"/>
+                                          <a:blip r:embed="rId35"/>
                                           <a:stretch>
                                             <a:fillRect/>
                                           </a:stretch>
@@ -3309,7 +3012,7 @@
                                     <pic:cNvPicPr/>
                                   </pic:nvPicPr>
                                   <pic:blipFill>
-                                    <a:blip r:embed="rId26"/>
+                                    <a:blip r:embed="rId36"/>
                                     <a:stretch>
                                       <a:fillRect/>
                                     </a:stretch>
@@ -3355,7 +3058,7 @@
                                     <pic:cNvPicPr/>
                                   </pic:nvPicPr>
                                   <pic:blipFill>
-                                    <a:blip r:embed="rId27"/>
+                                    <a:blip r:embed="rId37"/>
                                     <a:stretch>
                                       <a:fillRect/>
                                     </a:stretch>
@@ -3401,7 +3104,7 @@
                                     <pic:cNvPicPr/>
                                   </pic:nvPicPr>
                                   <pic:blipFill>
-                                    <a:blip r:embed="rId28"/>
+                                    <a:blip r:embed="rId38"/>
                                     <a:stretch>
                                       <a:fillRect/>
                                     </a:stretch>
@@ -3528,18 +3231,18 @@
                       </wps:spPr>
                       <wps:txbx>
                         <w:txbxContent>
-                          <w:bookmarkStart w:id="8" w:name="_MON_1809241249"/>
-                          <w:bookmarkEnd w:id="8"/>
+                          <w:bookmarkStart w:id="4" w:name="_MON_1809241249"/>
+                          <w:bookmarkEnd w:id="4"/>
                           <w:p>
                             <w:pPr>
                               <w:jc w:val="center"/>
                             </w:pPr>
                             <w:r>
                               <w:object w:dxaOrig="9026" w:dyaOrig="4370" w14:anchorId="47F4CAAC">
-                                <v:shape id="_x0000_i1086" type="#_x0000_t75" style="width:451.3pt;height:218.5pt">
-                                  <v:imagedata r:id="rId29" o:title=""/>
+                                <v:shape id="_x0000_i1034" type="#_x0000_t75" style="width:451.5pt;height:218.25pt">
+                                  <v:imagedata r:id="rId39" o:title=""/>
                                 </v:shape>
-                                <o:OLEObject Type="Embed" ProgID="Word.OpenDocumentText.12" ShapeID="_x0000_i1086" DrawAspect="Content" ObjectID="_1809242098" r:id="rId30"/>
+                                <o:OLEObject Type="Embed" ProgID="Word.OpenDocumentText.12" ShapeID="_x0000_i1034" DrawAspect="Content" ObjectID="_1809242649" r:id="rId40"/>
                               </w:object>
                             </w:r>
                           </w:p>
@@ -3568,9 +3271,9 @@
                       <w:r>
                         <w:object w:dxaOrig="9026" w:dyaOrig="4370" w14:anchorId="47F4CAAC">
                           <v:shape id="_x0000_i1086" type="#_x0000_t75" style="width:451.3pt;height:218.5pt">
-                            <v:imagedata r:id="rId29" o:title=""/>
+                            <v:imagedata r:id="rId41" o:title=""/>
                           </v:shape>
-                          <o:OLEObject Type="Embed" ProgID="Word.OpenDocumentText.12" ShapeID="_x0000_i1086" DrawAspect="Content" ObjectID="_1809242098" r:id="rId31"/>
+                          <o:OLEObject Type="Embed" ProgID="Word.OpenDocumentText.12" ShapeID="_x0000_i1086" DrawAspect="Content" ObjectID="_1809242098" r:id="rId42"/>
                         </w:object>
                       </w:r>
                     </w:p>
@@ -3597,15 +3300,7 @@
           <w:sz w:val="28"/>
           <w:szCs w:val="28"/>
         </w:rPr>
-        <w:t>Node</w:t>
-      </w:r>
-      <w:r>
-        <w:rPr>
-          <w:rFonts w:ascii="Times New Roman" w:hAnsi="Times New Roman" w:cs="Times New Roman"/>
-          <w:sz w:val="28"/>
-          <w:szCs w:val="28"/>
-        </w:rPr>
-        <w:t>.java</w:t>
+        <w:t>Node.java</w:t>
       </w:r>
     </w:p>
     <w:p>
@@ -3661,18 +3356,18 @@
                       </wps:spPr>
                       <wps:txbx>
                         <w:txbxContent>
-                          <w:bookmarkStart w:id="10" w:name="_MON_1809241357"/>
-                          <w:bookmarkEnd w:id="10"/>
+                          <w:bookmarkStart w:id="5" w:name="_MON_1809241357"/>
+                          <w:bookmarkEnd w:id="5"/>
                           <w:p>
                             <w:pPr>
                               <w:jc w:val="center"/>
                             </w:pPr>
                             <w:r>
                               <w:object w:dxaOrig="9026" w:dyaOrig="2590" w14:anchorId="26C9AC04">
-                                <v:shape id="_x0000_i1100" type="#_x0000_t75" style="width:451.3pt;height:129.5pt">
-                                  <v:imagedata r:id="rId32" o:title=""/>
+                                <v:shape id="_x0000_i1036" type="#_x0000_t75" style="width:451.5pt;height:129.75pt">
+                                  <v:imagedata r:id="rId43" o:title=""/>
                                 </v:shape>
-                                <o:OLEObject Type="Embed" ProgID="Word.OpenDocumentText.12" ShapeID="_x0000_i1100" DrawAspect="Content" ObjectID="_1809242099" r:id="rId33"/>
+                                <o:OLEObject Type="Embed" ProgID="Word.OpenDocumentText.12" ShapeID="_x0000_i1036" DrawAspect="Content" ObjectID="_1809242650" r:id="rId44"/>
                               </w:object>
                             </w:r>
                           </w:p>
@@ -3701,9 +3396,9 @@
                       <w:r>
                         <w:object w:dxaOrig="9026" w:dyaOrig="2590" w14:anchorId="26C9AC04">
                           <v:shape id="_x0000_i1100" type="#_x0000_t75" style="width:451.3pt;height:129.5pt">
-                            <v:imagedata r:id="rId32" o:title=""/>
+                            <v:imagedata r:id="rId45" o:title=""/>
                           </v:shape>
-                          <o:OLEObject Type="Embed" ProgID="Word.OpenDocumentText.12" ShapeID="_x0000_i1100" DrawAspect="Content" ObjectID="_1809242099" r:id="rId34"/>
+                          <o:OLEObject Type="Embed" ProgID="Word.OpenDocumentText.12" ShapeID="_x0000_i1100" DrawAspect="Content" ObjectID="_1809242099" r:id="rId46"/>
                         </w:object>
                       </w:r>
                     </w:p>
@@ -3793,15 +3488,7 @@
           <w:sz w:val="28"/>
           <w:szCs w:val="28"/>
         </w:rPr>
-        <w:t>DoubleLinkedList</w:t>
-      </w:r>
-      <w:r>
-        <w:rPr>
-          <w:rFonts w:ascii="Times New Roman" w:hAnsi="Times New Roman" w:cs="Times New Roman"/>
-          <w:sz w:val="28"/>
-          <w:szCs w:val="28"/>
-        </w:rPr>
-        <w:t>.java</w:t>
+        <w:t>DoubleLinkedList.java</w:t>
       </w:r>
     </w:p>
     <w:p>
@@ -3858,18 +3545,18 @@
                       </wps:spPr>
                       <wps:txbx>
                         <w:txbxContent>
-                          <w:bookmarkStart w:id="12" w:name="_MON_1809241412"/>
-                          <w:bookmarkEnd w:id="12"/>
+                          <w:bookmarkStart w:id="6" w:name="_MON_1809241412"/>
+                          <w:bookmarkEnd w:id="6"/>
                           <w:p>
                             <w:pPr>
                               <w:jc w:val="center"/>
                             </w:pPr>
                             <w:r>
                               <w:object w:dxaOrig="9026" w:dyaOrig="13812" w14:anchorId="19D1047B">
-                                <v:shape id="_x0000_i1103" type="#_x0000_t75" style="width:451.3pt;height:690.6pt">
-                                  <v:imagedata r:id="rId35" o:title=""/>
+                                <v:shape id="_x0000_i1038" type="#_x0000_t75" style="width:451.5pt;height:690.75pt">
+                                  <v:imagedata r:id="rId47" o:title=""/>
                                 </v:shape>
-                                <o:OLEObject Type="Embed" ProgID="Word.OpenDocumentText.12" ShapeID="_x0000_i1103" DrawAspect="Content" ObjectID="_1809242100" r:id="rId36"/>
+                                <o:OLEObject Type="Embed" ProgID="Word.OpenDocumentText.12" ShapeID="_x0000_i1038" DrawAspect="Content" ObjectID="_1809242651" r:id="rId48"/>
                               </w:object>
                             </w:r>
                           </w:p>
@@ -3898,9 +3585,9 @@
                       <w:r>
                         <w:object w:dxaOrig="9026" w:dyaOrig="13812" w14:anchorId="19D1047B">
                           <v:shape id="_x0000_i1103" type="#_x0000_t75" style="width:451.3pt;height:690.6pt">
-                            <v:imagedata r:id="rId35" o:title=""/>
+                            <v:imagedata r:id="rId49" o:title=""/>
                           </v:shape>
-                          <o:OLEObject Type="Embed" ProgID="Word.OpenDocumentText.12" ShapeID="_x0000_i1103" DrawAspect="Content" ObjectID="_1809242100" r:id="rId37"/>
+                          <o:OLEObject Type="Embed" ProgID="Word.OpenDocumentText.12" ShapeID="_x0000_i1103" DrawAspect="Content" ObjectID="_1809242100" r:id="rId50"/>
                         </w:object>
                       </w:r>
                     </w:p>
@@ -3967,18 +3654,18 @@
                       </wps:spPr>
                       <wps:txbx>
                         <w:txbxContent>
-                          <w:bookmarkStart w:id="14" w:name="_MON_1809241449"/>
-                          <w:bookmarkEnd w:id="14"/>
+                          <w:bookmarkStart w:id="7" w:name="_MON_1809241449"/>
+                          <w:bookmarkEnd w:id="7"/>
                           <w:p>
                             <w:pPr>
                               <w:jc w:val="center"/>
                             </w:pPr>
                             <w:r>
                               <w:object w:dxaOrig="9026" w:dyaOrig="13812" w14:anchorId="7B33CD07">
-                                <v:shape id="_x0000_i1112" type="#_x0000_t75" style="width:451.3pt;height:690.6pt">
-                                  <v:imagedata r:id="rId38" o:title=""/>
+                                <v:shape id="_x0000_i1040" type="#_x0000_t75" style="width:451.5pt;height:690.75pt">
+                                  <v:imagedata r:id="rId51" o:title=""/>
                                 </v:shape>
-                                <o:OLEObject Type="Embed" ProgID="Word.OpenDocumentText.12" ShapeID="_x0000_i1112" DrawAspect="Content" ObjectID="_1809242101" r:id="rId39"/>
+                                <o:OLEObject Type="Embed" ProgID="Word.OpenDocumentText.12" ShapeID="_x0000_i1040" DrawAspect="Content" ObjectID="_1809242652" r:id="rId52"/>
                               </w:object>
                             </w:r>
                           </w:p>
@@ -4007,9 +3694,9 @@
                       <w:r>
                         <w:object w:dxaOrig="9026" w:dyaOrig="13812" w14:anchorId="7B33CD07">
                           <v:shape id="_x0000_i1112" type="#_x0000_t75" style="width:451.3pt;height:690.6pt">
-                            <v:imagedata r:id="rId38" o:title=""/>
+                            <v:imagedata r:id="rId53" o:title=""/>
                           </v:shape>
-                          <o:OLEObject Type="Embed" ProgID="Word.OpenDocumentText.12" ShapeID="_x0000_i1112" DrawAspect="Content" ObjectID="_1809242101" r:id="rId40"/>
+                          <o:OLEObject Type="Embed" ProgID="Word.OpenDocumentText.12" ShapeID="_x0000_i1112" DrawAspect="Content" ObjectID="_1809242101" r:id="rId54"/>
                         </w:object>
                       </w:r>
                     </w:p>
@@ -4073,18 +3760,18 @@
                       </wps:spPr>
                       <wps:txbx>
                         <w:txbxContent>
-                          <w:bookmarkStart w:id="16" w:name="_MON_1809241493"/>
-                          <w:bookmarkEnd w:id="16"/>
+                          <w:bookmarkStart w:id="8" w:name="_MON_1809241493"/>
+                          <w:bookmarkEnd w:id="8"/>
                           <w:p>
                             <w:pPr>
                               <w:jc w:val="center"/>
                             </w:pPr>
                             <w:r>
                               <w:object w:dxaOrig="9026" w:dyaOrig="3950" w14:anchorId="3A3339BA">
-                                <v:shape id="_x0000_i1128" type="#_x0000_t75" style="width:441.35pt;height:192.15pt">
-                                  <v:imagedata r:id="rId41" o:title=""/>
+                                <v:shape id="_x0000_i1042" type="#_x0000_t75" style="width:441pt;height:192pt">
+                                  <v:imagedata r:id="rId55" o:title=""/>
                                 </v:shape>
-                                <o:OLEObject Type="Embed" ProgID="Word.OpenDocumentText.12" ShapeID="_x0000_i1128" DrawAspect="Content" ObjectID="_1809242102" r:id="rId42"/>
+                                <o:OLEObject Type="Embed" ProgID="Word.OpenDocumentText.12" ShapeID="_x0000_i1042" DrawAspect="Content" ObjectID="_1809242653" r:id="rId56"/>
                               </w:object>
                             </w:r>
                           </w:p>
@@ -4113,9 +3800,9 @@
                       <w:r>
                         <w:object w:dxaOrig="9026" w:dyaOrig="3950" w14:anchorId="3A3339BA">
                           <v:shape id="_x0000_i1128" type="#_x0000_t75" style="width:441.35pt;height:192.15pt">
-                            <v:imagedata r:id="rId41" o:title=""/>
+                            <v:imagedata r:id="rId57" o:title=""/>
                           </v:shape>
-                          <o:OLEObject Type="Embed" ProgID="Word.OpenDocumentText.12" ShapeID="_x0000_i1128" DrawAspect="Content" ObjectID="_1809242102" r:id="rId43"/>
+                          <o:OLEObject Type="Embed" ProgID="Word.OpenDocumentText.12" ShapeID="_x0000_i1128" DrawAspect="Content" ObjectID="_1809242102" r:id="rId58"/>
                         </w:object>
                       </w:r>
                     </w:p>
@@ -4304,15 +3991,7 @@
           <w:sz w:val="28"/>
           <w:szCs w:val="28"/>
         </w:rPr>
-        <w:t>FilmMain</w:t>
-      </w:r>
-      <w:r>
-        <w:rPr>
-          <w:rFonts w:ascii="Times New Roman" w:hAnsi="Times New Roman" w:cs="Times New Roman"/>
-          <w:sz w:val="28"/>
-          <w:szCs w:val="28"/>
-        </w:rPr>
-        <w:t>.java</w:t>
+        <w:t>FilmMain.java</w:t>
       </w:r>
     </w:p>
     <w:p>
@@ -4369,18 +4048,18 @@
                       </wps:spPr>
                       <wps:txbx>
                         <w:txbxContent>
-                          <w:bookmarkStart w:id="18" w:name="_MON_1809241639"/>
-                          <w:bookmarkEnd w:id="18"/>
+                          <w:bookmarkStart w:id="9" w:name="_MON_1809241639"/>
+                          <w:bookmarkEnd w:id="9"/>
                           <w:p>
                             <w:pPr>
                               <w:jc w:val="center"/>
                             </w:pPr>
                             <w:r>
                               <w:object w:dxaOrig="9026" w:dyaOrig="13920" w14:anchorId="0205D1B2">
-                                <v:shape id="_x0000_i1138" type="#_x0000_t75" style="width:451.3pt;height:696pt">
-                                  <v:imagedata r:id="rId44" o:title=""/>
+                                <v:shape id="_x0000_i1044" type="#_x0000_t75" style="width:451.5pt;height:696pt">
+                                  <v:imagedata r:id="rId59" o:title=""/>
                                 </v:shape>
-                                <o:OLEObject Type="Embed" ProgID="Word.OpenDocumentText.12" ShapeID="_x0000_i1138" DrawAspect="Content" ObjectID="_1809242103" r:id="rId45"/>
+                                <o:OLEObject Type="Embed" ProgID="Word.OpenDocumentText.12" ShapeID="_x0000_i1044" DrawAspect="Content" ObjectID="_1809242654" r:id="rId60"/>
                               </w:object>
                             </w:r>
                           </w:p>
@@ -4409,9 +4088,9 @@
                       <w:r>
                         <w:object w:dxaOrig="9026" w:dyaOrig="13920" w14:anchorId="0205D1B2">
                           <v:shape id="_x0000_i1138" type="#_x0000_t75" style="width:451.3pt;height:696pt">
-                            <v:imagedata r:id="rId44" o:title=""/>
+                            <v:imagedata r:id="rId61" o:title=""/>
                           </v:shape>
-                          <o:OLEObject Type="Embed" ProgID="Word.OpenDocumentText.12" ShapeID="_x0000_i1138" DrawAspect="Content" ObjectID="_1809242103" r:id="rId46"/>
+                          <o:OLEObject Type="Embed" ProgID="Word.OpenDocumentText.12" ShapeID="_x0000_i1138" DrawAspect="Content" ObjectID="_1809242103" r:id="rId62"/>
                         </w:object>
                       </w:r>
                     </w:p>
@@ -4478,18 +4157,18 @@
                       </wps:spPr>
                       <wps:txbx>
                         <w:txbxContent>
-                          <w:bookmarkStart w:id="20" w:name="_MON_1809241714"/>
-                          <w:bookmarkEnd w:id="20"/>
+                          <w:bookmarkStart w:id="10" w:name="_MON_1809241714"/>
+                          <w:bookmarkEnd w:id="10"/>
                           <w:p>
                             <w:pPr>
                               <w:jc w:val="center"/>
                             </w:pPr>
                             <w:r>
                               <w:object w:dxaOrig="9026" w:dyaOrig="5437" w14:anchorId="2FA3896B">
-                                <v:shape id="_x0000_i1141" type="#_x0000_t75" style="width:451.3pt;height:271.85pt">
-                                  <v:imagedata r:id="rId47" o:title=""/>
+                                <v:shape id="_x0000_i1046" type="#_x0000_t75" style="width:451.5pt;height:271.5pt">
+                                  <v:imagedata r:id="rId63" o:title=""/>
                                 </v:shape>
-                                <o:OLEObject Type="Embed" ProgID="Word.OpenDocumentText.12" ShapeID="_x0000_i1141" DrawAspect="Content" ObjectID="_1809242104" r:id="rId48"/>
+                                <o:OLEObject Type="Embed" ProgID="Word.OpenDocumentText.12" ShapeID="_x0000_i1046" DrawAspect="Content" ObjectID="_1809242655" r:id="rId64"/>
                               </w:object>
                             </w:r>
                           </w:p>
@@ -4518,9 +4197,9 @@
                       <w:r>
                         <w:object w:dxaOrig="9026" w:dyaOrig="5437" w14:anchorId="2FA3896B">
                           <v:shape id="_x0000_i1141" type="#_x0000_t75" style="width:451.3pt;height:271.85pt">
-                            <v:imagedata r:id="rId47" o:title=""/>
+                            <v:imagedata r:id="rId65" o:title=""/>
                           </v:shape>
-                          <o:OLEObject Type="Embed" ProgID="Word.OpenDocumentText.12" ShapeID="_x0000_i1141" DrawAspect="Content" ObjectID="_1809242104" r:id="rId49"/>
+                          <o:OLEObject Type="Embed" ProgID="Word.OpenDocumentText.12" ShapeID="_x0000_i1141" DrawAspect="Content" ObjectID="_1809242104" r:id="rId66"/>
                         </w:object>
                       </w:r>
                     </w:p>
@@ -4774,7 +4453,7 @@
                                           <pic:cNvPicPr/>
                                         </pic:nvPicPr>
                                         <pic:blipFill>
-                                          <a:blip r:embed="rId50"/>
+                                          <a:blip r:embed="rId67"/>
                                           <a:stretch>
                                             <a:fillRect/>
                                           </a:stretch>
@@ -4820,7 +4499,7 @@
                                           <pic:cNvPicPr/>
                                         </pic:nvPicPr>
                                         <pic:blipFill>
-                                          <a:blip r:embed="rId51"/>
+                                          <a:blip r:embed="rId68"/>
                                           <a:stretch>
                                             <a:fillRect/>
                                           </a:stretch>
@@ -4866,7 +4545,7 @@
                                           <pic:cNvPicPr/>
                                         </pic:nvPicPr>
                                         <pic:blipFill>
-                                          <a:blip r:embed="rId52"/>
+                                          <a:blip r:embed="rId69"/>
                                           <a:stretch>
                                             <a:fillRect/>
                                           </a:stretch>
@@ -4908,7 +4587,7 @@
                                           <pic:cNvPicPr/>
                                         </pic:nvPicPr>
                                         <pic:blipFill>
-                                          <a:blip r:embed="rId53"/>
+                                          <a:blip r:embed="rId70"/>
                                           <a:stretch>
                                             <a:fillRect/>
                                           </a:stretch>
@@ -4954,7 +4633,7 @@
                                           <pic:cNvPicPr/>
                                         </pic:nvPicPr>
                                         <pic:blipFill>
-                                          <a:blip r:embed="rId54"/>
+                                          <a:blip r:embed="rId71"/>
                                           <a:stretch>
                                             <a:fillRect/>
                                           </a:stretch>
@@ -5017,7 +4696,7 @@
                                     <pic:cNvPicPr/>
                                   </pic:nvPicPr>
                                   <pic:blipFill>
-                                    <a:blip r:embed="rId50"/>
+                                    <a:blip r:embed="rId72"/>
                                     <a:stretch>
                                       <a:fillRect/>
                                     </a:stretch>
@@ -5063,7 +4742,7 @@
                                     <pic:cNvPicPr/>
                                   </pic:nvPicPr>
                                   <pic:blipFill>
-                                    <a:blip r:embed="rId51"/>
+                                    <a:blip r:embed="rId73"/>
                                     <a:stretch>
                                       <a:fillRect/>
                                     </a:stretch>
@@ -5109,7 +4788,7 @@
                                     <pic:cNvPicPr/>
                                   </pic:nvPicPr>
                                   <pic:blipFill>
-                                    <a:blip r:embed="rId52"/>
+                                    <a:blip r:embed="rId74"/>
                                     <a:stretch>
                                       <a:fillRect/>
                                     </a:stretch>
@@ -5151,7 +4830,7 @@
                                     <pic:cNvPicPr/>
                                   </pic:nvPicPr>
                                   <pic:blipFill>
-                                    <a:blip r:embed="rId53"/>
+                                    <a:blip r:embed="rId75"/>
                                     <a:stretch>
                                       <a:fillRect/>
                                     </a:stretch>
@@ -5197,7 +4876,7 @@
                                     <pic:cNvPicPr/>
                                   </pic:nvPicPr>
                                   <pic:blipFill>
-                                    <a:blip r:embed="rId54"/>
+                                    <a:blip r:embed="rId76"/>
                                     <a:stretch>
                                       <a:fillRect/>
                                     </a:stretch>
@@ -5252,6 +4931,17 @@
           <w:szCs w:val="28"/>
         </w:rPr>
       </w:pPr>
+      <w:hyperlink r:id="rId77" w:history="1">
+        <w:r>
+          <w:rPr>
+            <w:rStyle w:val="Hyperlink"/>
+            <w:rFonts w:ascii="Times New Roman" w:hAnsi="Times New Roman" w:cs="Times New Roman"/>
+            <w:sz w:val="28"/>
+            <w:szCs w:val="28"/>
+          </w:rPr>
+          <w:t>https://github.com/baynobu/ALSD/tree/d14333c9b5e2c439eec889cd0314b5b7850af202/Pertemuan%2013</w:t>
+        </w:r>
+      </w:hyperlink>
     </w:p>
     <w:sectPr>
       <w:pgSz w:w="11906" w:h="16838"/>
@@ -6076,6 +5766,7 @@
   <w:style w:type="character" w:default="1" w:styleId="DefaultParagraphFont">
     <w:name w:val="Default Paragraph Font"/>
     <w:uiPriority w:val="1"/>
+    <w:semiHidden/>
     <w:unhideWhenUsed/>
   </w:style>
   <w:style w:type="table" w:default="1" w:styleId="TableNormal">
@@ -6122,6 +5813,29 @@
       <w:ind w:left="720"/>
       <w:contextualSpacing/>
     </w:pPr>
+  </w:style>
+  <w:style w:type="character" w:styleId="Hyperlink">
+    <w:name w:val="Hyperlink"/>
+    <w:basedOn w:val="DefaultParagraphFont"/>
+    <w:uiPriority w:val="99"/>
+    <w:unhideWhenUsed/>
+    <w:rsid w:val="00F67754"/>
+    <w:rPr>
+      <w:color w:val="0563C1" w:themeColor="hyperlink"/>
+      <w:u w:val="single"/>
+    </w:rPr>
+  </w:style>
+  <w:style w:type="character" w:styleId="UnresolvedMention">
+    <w:name w:val="Unresolved Mention"/>
+    <w:basedOn w:val="DefaultParagraphFont"/>
+    <w:uiPriority w:val="99"/>
+    <w:semiHidden/>
+    <w:unhideWhenUsed/>
+    <w:rsid w:val="00F67754"/>
+    <w:rPr>
+      <w:color w:val="605E5C"/>
+      <w:shd w:val="clear" w:color="auto" w:fill="E1DFDD"/>
+    </w:rPr>
   </w:style>
 </w:styles>
 </file>

</xml_diff>